<commit_message>
subiendo archivos semana 3
</commit_message>
<xml_diff>
--- a/e1_grupo_1_S3.docx
+++ b/e1_grupo_1_S3.docx
@@ -227,7 +227,7 @@
               </wp:anchor>
             </w:drawing>
           </mc:Choice>
-          <mc:Fallback xmlns:a14="http://schemas.microsoft.com/office/drawing/2010/main" xmlns:pic="http://schemas.openxmlformats.org/drawingml/2006/picture" xmlns:adec="http://schemas.microsoft.com/office/drawing/2017/decorative" xmlns:a="http://schemas.openxmlformats.org/drawingml/2006/main">
+          <mc:Fallback xmlns:a="http://schemas.openxmlformats.org/drawingml/2006/main" xmlns:adec="http://schemas.microsoft.com/office/drawing/2017/decorative" xmlns:pic="http://schemas.openxmlformats.org/drawingml/2006/picture" xmlns:a14="http://schemas.microsoft.com/office/drawing/2010/main">
             <w:pict w14:anchorId="09942599">
               <v:rect id="Rectángulo 5" style="position:absolute;margin-left:0;margin-top:17.45pt;width:217.5pt;height:42pt;z-index:-251661315;visibility:visible;mso-wrap-style:square;mso-width-percent:0;mso-wrap-distance-left:9pt;mso-wrap-distance-top:0;mso-wrap-distance-right:9pt;mso-wrap-distance-bottom:0;mso-position-horizontal:absolute;mso-position-horizontal-relative:page;mso-position-vertical:absolute;mso-position-vertical-relative:text;mso-width-percent:0;mso-width-relative:margin;v-text-anchor:middle" alt="&quot;&quot;" o:spid="_x0000_s1026" fillcolor="#ffc600" stroked="f" strokeweight="1pt" w14:anchorId="0965D0A1" o:gfxdata="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">
                 <w10:wrap anchorx="page"/>
@@ -15075,12 +15075,51 @@
           <w:bCs/>
         </w:rPr>
       </w:pPr>
-      <w:r>
+    </w:p>
+    <w:p>
+      <w:pPr>
         <w:rPr>
           <w:b/>
           <w:bCs/>
         </w:rPr>
+      </w:pPr>
+    </w:p>
+    <w:p>
+      <w:pPr>
+        <w:rPr>
+          <w:b/>
+          <w:bCs/>
+        </w:rPr>
+      </w:pPr>
+      <w:r>
+        <w:rPr>
+          <w:b/>
+          <w:bCs/>
+        </w:rPr>
         <w:t>Profesor, adjuntare el enlace del Excel donde elaboré el ROADMAP, ya que en imagen no se ve bien.</w:t>
+      </w:r>
+    </w:p>
+    <w:p>
+      <w:pPr>
+        <w:rPr>
+          <w:b/>
+          <w:bCs/>
+        </w:rPr>
+      </w:pPr>
+    </w:p>
+    <w:p>
+      <w:pPr>
+        <w:rPr>
+          <w:b/>
+          <w:bCs/>
+        </w:rPr>
+      </w:pPr>
+      <w:r>
+        <w:rPr>
+          <w:b/>
+          <w:bCs/>
+        </w:rPr>
+        <w:t>https://docs.google.com/spreadsheets/d/1DyhaaU6BWZIwz0UqWNMMV9MlR_M83xcL/edit?usp=sharing&amp;ouid=105796062867078251691&amp;rtpof=true&amp;sd=true</w:t>
       </w:r>
     </w:p>
     <w:p>
@@ -15175,7 +15214,6 @@
         <w:jc w:val="both"/>
       </w:pPr>
       <w:r>
-        <w:lastRenderedPageBreak/>
         <w:t xml:space="preserve">Adjunta el link de </w:t>
       </w:r>
       <w:r>
@@ -15184,6 +15222,11 @@
         </w:rPr>
         <w:t>acceso a archivo original guardado en el repositorio del proyecto:</w:t>
       </w:r>
+    </w:p>
+    <w:p>
+      <w:pPr>
+        <w:spacing w:line="360" w:lineRule="auto"/>
+      </w:pPr>
     </w:p>
     <w:p>
       <w:pPr>
@@ -15330,24 +15373,8 @@
     <w:p/>
     <w:p/>
     <w:p/>
-    <w:p/>
-    <w:p/>
-    <w:p/>
-    <w:p/>
-    <w:p/>
-    <w:p/>
-    <w:p/>
-    <w:p/>
     <w:p>
       <w:pPr>
-        <w:rPr>
-          <w:rFonts w:eastAsia="Arial" w:cs="Arial"/>
-          <w:sz w:val="44"/>
-          <w:szCs w:val="44"/>
-          <w:lang w:val="es-ES"/>
-        </w:rPr>
-      </w:pPr>
-      <w:r>
         <w:rPr>
           <w:rFonts w:eastAsia="Arial" w:cs="Arial"/>
           <w:b/>
@@ -15355,6 +15382,15 @@
           <w:sz w:val="44"/>
           <w:szCs w:val="44"/>
         </w:rPr>
+      </w:pPr>
+      <w:r>
+        <w:rPr>
+          <w:rFonts w:eastAsia="Arial" w:cs="Arial"/>
+          <w:b/>
+          <w:bCs/>
+          <w:sz w:val="44"/>
+          <w:szCs w:val="44"/>
+        </w:rPr>
         <w:t>Parte II: Presentación</w:t>
       </w:r>
     </w:p>
@@ -15384,21 +15420,37 @@
     </w:p>
     <w:p>
       <w:pPr>
-        <w:sectPr>
-          <w:pgSz w:w="12240" w:h="15840"/>
-          <w:pgMar w:top="1440" w:right="1080" w:bottom="1440" w:left="1080" w:header="708" w:footer="708" w:gutter="0"/>
-          <w:pgNumType w:start="7"/>
-          <w:cols w:space="708"/>
-          <w:docGrid w:linePitch="360"/>
-        </w:sectPr>
+        <w:rPr>
+          <w:rFonts w:eastAsia="Arial" w:cs="Arial"/>
+          <w:b/>
+          <w:bCs/>
+          <w:sz w:val="44"/>
+          <w:szCs w:val="44"/>
+        </w:rPr>
       </w:pPr>
     </w:p>
     <w:p>
       <w:r>
+        <w:t>https://drive.google.com/file/d/1lHNlYZMgYlRsR_qX_UVkRegYrB2bC4hv/view?usp=sharing</w:t>
+      </w:r>
+    </w:p>
+    <w:p>
+      <w:pPr>
+        <w:rPr>
+          <w:rFonts w:eastAsia="Arial" w:cs="Arial"/>
+          <w:sz w:val="44"/>
+          <w:szCs w:val="44"/>
+          <w:lang w:val="es-ES"/>
+        </w:rPr>
+      </w:pPr>
+    </w:p>
+    <w:p/>
+    <w:p/>
+    <w:p>
+      <w:r>
         <w:rPr>
           <w:noProof/>
         </w:rPr>
-        <w:lastRenderedPageBreak/>
         <w:drawing>
           <wp:anchor distT="0" distB="0" distL="114300" distR="114300" simplePos="0" relativeHeight="251670528" behindDoc="1" locked="0" layoutInCell="1" allowOverlap="1" wp14:anchorId="4693A010" wp14:editId="38E2CBA2">
             <wp:simplePos x="0" y="0"/>
@@ -15484,7 +15536,7 @@
           <w:noProof/>
         </w:rPr>
         <w:drawing>
-          <wp:anchor distT="0" distB="0" distL="114300" distR="114300" simplePos="0" relativeHeight="251683840" behindDoc="0" locked="0" layoutInCell="1" allowOverlap="1" wp14:anchorId="64AEDEE1" wp14:editId="735B0B3D">
+          <wp:anchor distT="0" distB="0" distL="114300" distR="114300" simplePos="0" relativeHeight="251683840" behindDoc="0" locked="0" layoutInCell="1" allowOverlap="1" wp14:anchorId="64AEDEE1" wp14:editId="4C71C2E7">
             <wp:simplePos x="0" y="0"/>
             <wp:positionH relativeFrom="margin">
               <wp:posOffset>1704975</wp:posOffset>
@@ -15796,7 +15848,7 @@
                 </wp:anchor>
               </w:drawing>
             </mc:Choice>
-            <mc:Fallback xmlns:adec="http://schemas.microsoft.com/office/drawing/2017/decorative" xmlns:a="http://schemas.openxmlformats.org/drawingml/2006/main">
+            <mc:Fallback xmlns:a="http://schemas.openxmlformats.org/drawingml/2006/main" xmlns:adec="http://schemas.microsoft.com/office/drawing/2017/decorative">
               <w:pict w14:anchorId="393DE0D5">
                 <v:line id="Conector recto 6" style="position:absolute;z-index:251668480;visibility:visible;mso-wrap-style:square;mso-wrap-distance-left:9pt;mso-wrap-distance-top:0;mso-wrap-distance-right:9pt;mso-wrap-distance-bottom:0;mso-position-horizontal:absolute;mso-position-horizontal-relative:text;mso-position-vertical:absolute;mso-position-vertical-relative:text" o:spid="_x0000_s1026" strokecolor="#cfcdcd [2894]" strokeweight="2.25pt" from="491.35pt,-4.3pt" to="508.75pt,-4.3pt" w14:anchorId="0FD54B39" o:gfxdata="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">
                   <v:stroke joinstyle="miter"/>
@@ -15866,7 +15918,7 @@
                 </wp:anchor>
               </w:drawing>
             </mc:Choice>
-            <mc:Fallback xmlns:adec="http://schemas.microsoft.com/office/drawing/2017/decorative" xmlns:a="http://schemas.openxmlformats.org/drawingml/2006/main">
+            <mc:Fallback xmlns:a="http://schemas.openxmlformats.org/drawingml/2006/main" xmlns:adec="http://schemas.microsoft.com/office/drawing/2017/decorative">
               <w:pict w14:anchorId="5944A2E1">
                 <v:line id="Conector recto 5" style="position:absolute;z-index:251667456;visibility:visible;mso-wrap-style:square;mso-wrap-distance-left:9pt;mso-wrap-distance-top:0;mso-wrap-distance-right:9pt;mso-wrap-distance-bottom:0;mso-position-horizontal:absolute;mso-position-horizontal-relative:text;mso-position-vertical:absolute;mso-position-vertical-relative:text" o:spid="_x0000_s1026" strokecolor="#aeaaaa [2414]" strokeweight="2.25pt" from="-4.75pt,-5.8pt" to="50.95pt,-5.8pt" w14:anchorId="77485C56" o:gfxdata="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">
                   <v:stroke joinstyle="miter"/>
@@ -16177,7 +16229,7 @@
             </wp:anchor>
           </w:drawing>
         </mc:Choice>
-        <mc:Fallback xmlns:adec="http://schemas.microsoft.com/office/drawing/2017/decorative" xmlns:a14="http://schemas.microsoft.com/office/drawing/2010/main" xmlns:pic="http://schemas.openxmlformats.org/drawingml/2006/picture" xmlns:a="http://schemas.openxmlformats.org/drawingml/2006/main">
+        <mc:Fallback xmlns:a="http://schemas.openxmlformats.org/drawingml/2006/main" xmlns:pic="http://schemas.openxmlformats.org/drawingml/2006/picture" xmlns:a14="http://schemas.microsoft.com/office/drawing/2010/main" xmlns:adec="http://schemas.microsoft.com/office/drawing/2017/decorative">
           <w:pict w14:anchorId="28E618DB">
             <v:rect id="Rectángulo 3" style="position:absolute;margin-left:.75pt;margin-top:-34.7pt;width:610.5pt;height:54pt;z-index:-251650048;visibility:visible;mso-wrap-style:square;mso-wrap-distance-left:9pt;mso-wrap-distance-top:0;mso-wrap-distance-right:9pt;mso-wrap-distance-bottom:0;mso-position-horizontal:absolute;mso-position-horizontal-relative:page;mso-position-vertical:absolute;mso-position-vertical-relative:text;v-text-anchor:middle" alt="&quot;&quot;" o:spid="_x0000_s1026" fillcolor="#f0f0f0" stroked="f" strokeweight="1pt" w14:anchorId="7FD61CDC" o:gfxdata="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">
               <w10:wrap anchorx="page"/>
@@ -19493,6 +19545,7 @@
   <w:style w:type="character" w:default="1" w:styleId="Fuentedeprrafopredeter">
     <w:name w:val="Default Paragraph Font"/>
     <w:uiPriority w:val="1"/>
+    <w:semiHidden/>
     <w:unhideWhenUsed/>
   </w:style>
   <w:style w:type="table" w:default="1" w:styleId="Tablanormal">
@@ -21780,12 +21833,24 @@
 </file>
 
 <file path=customXml/item1.xml><?xml version="1.0" encoding="utf-8"?>
-<?mso-contentType ?>
-<FormTemplates xmlns="http://schemas.microsoft.com/sharepoint/v3/contenttype/forms">
-  <Display>DocumentLibraryForm</Display>
-  <Edit>DocumentLibraryForm</Edit>
-  <New>DocumentLibraryForm</New>
-</FormTemplates>
+<p:properties xmlns:p="http://schemas.microsoft.com/office/2006/metadata/properties" xmlns:xsi="http://www.w3.org/2001/XMLSchema-instance" xmlns:pc="http://schemas.microsoft.com/office/infopath/2007/PartnerControls">
+  <documentManagement>
+    <TaxCatchAll xmlns="edc1eb1c-f9b5-429a-a0ce-702847a0aa2d" xsi:nil="true"/>
+    <lcf76f155ced4ddcb4097134ff3c332f xmlns="d0daa353-f819-43d1-badf-ce69fea8800d">
+      <Terms xmlns="http://schemas.microsoft.com/office/infopath/2007/PartnerControls"/>
+    </lcf76f155ced4ddcb4097134ff3c332f>
+    <Fecha_x0020_de_x0020_creaci_x00f3_n xmlns="d0daa353-f819-43d1-badf-ce69fea8800d" xsi:nil="true"/>
+    <Fechayhora xmlns="d0daa353-f819-43d1-badf-ce69fea8800d" xsi:nil="true"/>
+    <SharedWithUsers xmlns="edc1eb1c-f9b5-429a-a0ce-702847a0aa2d">
+      <UserInfo>
+        <DisplayName/>
+        <AccountId xsi:nil="true"/>
+        <AccountType/>
+      </UserInfo>
+    </SharedWithUsers>
+    <MediaLengthInSeconds xmlns="d0daa353-f819-43d1-badf-ce69fea8800d" xsi:nil="true"/>
+  </documentManagement>
+</p:properties>
 </file>
 
 <file path=customXml/item2.xml><?xml version="1.0" encoding="utf-8"?>
@@ -22044,24 +22109,12 @@
 </file>
 
 <file path=customXml/item3.xml><?xml version="1.0" encoding="utf-8"?>
-<p:properties xmlns:p="http://schemas.microsoft.com/office/2006/metadata/properties" xmlns:xsi="http://www.w3.org/2001/XMLSchema-instance" xmlns:pc="http://schemas.microsoft.com/office/infopath/2007/PartnerControls">
-  <documentManagement>
-    <TaxCatchAll xmlns="edc1eb1c-f9b5-429a-a0ce-702847a0aa2d" xsi:nil="true"/>
-    <lcf76f155ced4ddcb4097134ff3c332f xmlns="d0daa353-f819-43d1-badf-ce69fea8800d">
-      <Terms xmlns="http://schemas.microsoft.com/office/infopath/2007/PartnerControls"/>
-    </lcf76f155ced4ddcb4097134ff3c332f>
-    <Fecha_x0020_de_x0020_creaci_x00f3_n xmlns="d0daa353-f819-43d1-badf-ce69fea8800d" xsi:nil="true"/>
-    <Fechayhora xmlns="d0daa353-f819-43d1-badf-ce69fea8800d" xsi:nil="true"/>
-    <SharedWithUsers xmlns="edc1eb1c-f9b5-429a-a0ce-702847a0aa2d">
-      <UserInfo>
-        <DisplayName/>
-        <AccountId xsi:nil="true"/>
-        <AccountType/>
-      </UserInfo>
-    </SharedWithUsers>
-    <MediaLengthInSeconds xmlns="d0daa353-f819-43d1-badf-ce69fea8800d" xsi:nil="true"/>
-  </documentManagement>
-</p:properties>
+<?mso-contentType ?>
+<FormTemplates xmlns="http://schemas.microsoft.com/sharepoint/v3/contenttype/forms">
+  <Display>DocumentLibraryForm</Display>
+  <Edit>DocumentLibraryForm</Edit>
+  <New>DocumentLibraryForm</New>
+</FormTemplates>
 </file>
 
 <file path=customXml/item4.xml><?xml version="1.0" encoding="utf-8"?>
@@ -22069,9 +22122,12 @@
 </file>
 
 <file path=customXml/itemProps1.xml><?xml version="1.0" encoding="utf-8"?>
-<ds:datastoreItem xmlns:ds="http://schemas.openxmlformats.org/officeDocument/2006/customXml" ds:itemID="{0AB0234B-24F9-4BE2-95EF-A26C37CFD935}">
+<ds:datastoreItem xmlns:ds="http://schemas.openxmlformats.org/officeDocument/2006/customXml" ds:itemID="{D60E2242-C2E1-4E23-9065-10C7EC1F40B5}">
   <ds:schemaRefs>
-    <ds:schemaRef ds:uri="http://schemas.microsoft.com/sharepoint/v3/contenttype/forms"/>
+    <ds:schemaRef ds:uri="http://schemas.microsoft.com/office/2006/metadata/properties"/>
+    <ds:schemaRef ds:uri="http://schemas.microsoft.com/office/infopath/2007/PartnerControls"/>
+    <ds:schemaRef ds:uri="edc1eb1c-f9b5-429a-a0ce-702847a0aa2d"/>
+    <ds:schemaRef ds:uri="d0daa353-f819-43d1-badf-ce69fea8800d"/>
   </ds:schemaRefs>
 </ds:datastoreItem>
 </file>
@@ -22096,12 +22152,9 @@
 </file>
 
 <file path=customXml/itemProps3.xml><?xml version="1.0" encoding="utf-8"?>
-<ds:datastoreItem xmlns:ds="http://schemas.openxmlformats.org/officeDocument/2006/customXml" ds:itemID="{D60E2242-C2E1-4E23-9065-10C7EC1F40B5}">
+<ds:datastoreItem xmlns:ds="http://schemas.openxmlformats.org/officeDocument/2006/customXml" ds:itemID="{0AB0234B-24F9-4BE2-95EF-A26C37CFD935}">
   <ds:schemaRefs>
-    <ds:schemaRef ds:uri="http://schemas.microsoft.com/office/2006/metadata/properties"/>
-    <ds:schemaRef ds:uri="http://schemas.microsoft.com/office/infopath/2007/PartnerControls"/>
-    <ds:schemaRef ds:uri="edc1eb1c-f9b5-429a-a0ce-702847a0aa2d"/>
-    <ds:schemaRef ds:uri="d0daa353-f819-43d1-badf-ce69fea8800d"/>
+    <ds:schemaRef ds:uri="http://schemas.microsoft.com/sharepoint/v3/contenttype/forms"/>
   </ds:schemaRefs>
 </ds:datastoreItem>
 </file>

</xml_diff>